<commit_message>
feat: edomites thank You Jesus Christ our Lord Almighty GOD Most High King Jesus Christ our Lord Almighty GOD Most High
thank You Jesus Christ our Lord ALmighty GOD King Jesus Christ our Holy Heavenly Father GOD Most High
</commit_message>
<xml_diff>
--- a/Translating the Bible/GotQuestion.com Articles/Group 98/translated/Edomites_Ukrainian.docx
+++ b/Translating the Bible/GotQuestion.com Articles/Group 98/translated/Edomites_Ukrainian.docx
@@ -1,21 +1,19 @@
 
 <file path=word/document.xml><?xml version="1.0" encoding="utf-8"?>
-<w:document xmlns:wpc="http://schemas.microsoft.com/office/word/2010/wordprocessingCanvas" xmlns:cx="http://schemas.microsoft.com/office/drawing/2014/chartex" xmlns:cx1="http://schemas.microsoft.com/office/drawing/2015/9/8/chartex" xmlns:cx2="http://schemas.microsoft.com/office/drawing/2015/10/21/chartex" xmlns:cx3="http://schemas.microsoft.com/office/drawing/2016/5/9/chartex" xmlns:cx4="http://schemas.microsoft.com/office/drawing/2016/5/10/chartex" xmlns:cx5="http://schemas.microsoft.com/office/drawing/2016/5/11/chartex" xmlns:cx6="http://schemas.microsoft.com/office/drawing/2016/5/12/chartex" xmlns:cx7="http://schemas.microsoft.com/office/drawing/2016/5/13/chartex" xmlns:cx8="http://schemas.microsoft.com/office/drawing/2016/5/14/chartex" xmlns:mc="http://schemas.openxmlformats.org/markup-compatibility/2006" xmlns:aink="http://schemas.microsoft.com/office/drawing/2016/ink" xmlns:am3d="http://schemas.microsoft.com/office/drawing/2017/model3d" xmlns:o="urn:schemas-microsoft-com:office:office" xmlns:r="http://schemas.openxmlformats.org/officeDocument/2006/relationships" xmlns:m="http://schemas.openxmlformats.org/officeDocument/2006/math" xmlns:v="urn:schemas-microsoft-com:vml" xmlns:wp14="http://schemas.microsoft.com/office/word/2010/wordprocessingDrawing" xmlns:wp="http://schemas.openxmlformats.org/drawingml/2006/wordprocessingDrawing" xmlns:w10="urn:schemas-microsoft-com:office:word" xmlns:w="http://schemas.openxmlformats.org/wordprocessingml/2006/main" xmlns:w14="http://schemas.microsoft.com/office/word/2010/wordml" xmlns:w15="http://schemas.microsoft.com/office/word/2012/wordml" xmlns:w16cid="http://schemas.microsoft.com/office/word/2016/wordml/cid" xmlns:w16se="http://schemas.microsoft.com/office/word/2015/wordml/symex" xmlns:wpg="http://schemas.microsoft.com/office/word/2010/wordprocessingGroup" xmlns:wpi="http://schemas.microsoft.com/office/word/2010/wordprocessingInk" xmlns:wne="http://schemas.microsoft.com/office/word/2006/wordml" xmlns:wps="http://schemas.microsoft.com/office/word/2010/wordprocessingShape" mc:Ignorable="w14 w15 w16se w16cid wp14">
+<w:document xmlns:wpc="http://schemas.microsoft.com/office/word/2010/wordprocessingCanvas" xmlns:cx="http://schemas.microsoft.com/office/drawing/2014/chartex" xmlns:cx1="http://schemas.microsoft.com/office/drawing/2015/9/8/chartex" xmlns:cx2="http://schemas.microsoft.com/office/drawing/2015/10/21/chartex" xmlns:cx3="http://schemas.microsoft.com/office/drawing/2016/5/9/chartex" xmlns:cx4="http://schemas.microsoft.com/office/drawing/2016/5/10/chartex" xmlns:cx5="http://schemas.microsoft.com/office/drawing/2016/5/11/chartex" xmlns:cx6="http://schemas.microsoft.com/office/drawing/2016/5/12/chartex" xmlns:cx7="http://schemas.microsoft.com/office/drawing/2016/5/13/chartex" xmlns:cx8="http://schemas.microsoft.com/office/drawing/2016/5/14/chartex" xmlns:mc="http://schemas.openxmlformats.org/markup-compatibility/2006" xmlns:aink="http://schemas.microsoft.com/office/drawing/2016/ink" xmlns:am3d="http://schemas.microsoft.com/office/drawing/2017/model3d" xmlns:o="urn:schemas-microsoft-com:office:office" xmlns:oel="http://schemas.microsoft.com/office/2019/extlst" xmlns:r="http://schemas.openxmlformats.org/officeDocument/2006/relationships" xmlns:m="http://schemas.openxmlformats.org/officeDocument/2006/math" xmlns:v="urn:schemas-microsoft-com:vml" xmlns:wp14="http://schemas.microsoft.com/office/word/2010/wordprocessingDrawing" xmlns:wp="http://schemas.openxmlformats.org/drawingml/2006/wordprocessingDrawing" xmlns:w10="urn:schemas-microsoft-com:office:word" xmlns:w="http://schemas.openxmlformats.org/wordprocessingml/2006/main" xmlns:w14="http://schemas.microsoft.com/office/word/2010/wordml" xmlns:w15="http://schemas.microsoft.com/office/word/2012/wordml" xmlns:w16cex="http://schemas.microsoft.com/office/word/2018/wordml/cex" xmlns:w16cid="http://schemas.microsoft.com/office/word/2016/wordml/cid" xmlns:w16="http://schemas.microsoft.com/office/word/2018/wordml" xmlns:w16du="http://schemas.microsoft.com/office/word/2023/wordml/word16du" xmlns:w16sdtdh="http://schemas.microsoft.com/office/word/2020/wordml/sdtdatahash" xmlns:w16se="http://schemas.microsoft.com/office/word/2015/wordml/symex" xmlns:wpg="http://schemas.microsoft.com/office/word/2010/wordprocessingGroup" xmlns:wpi="http://schemas.microsoft.com/office/word/2010/wordprocessingInk" xmlns:wne="http://schemas.microsoft.com/office/word/2006/wordml" xmlns:wps="http://schemas.microsoft.com/office/word/2010/wordprocessingShape" mc:Ignorable="w14 w15 w16se w16cid w16 w16cex w16sdtdh w16du wp14">
   <w:body>
     <w:p>
       <w:pPr>
         <w:rPr>
-          <w:rStyle w:val="Strong"/>
+          <w:rStyle w:val="a3"/>
           <w:rFonts w:cs="Calibri"/>
           <w:b w:val="0"/>
           <w:color w:val="000000"/>
         </w:rPr>
       </w:pPr>
-      <w:bookmarkStart w:id="0" w:name="_GoBack"/>
-      <w:bookmarkEnd w:id="0"/>
-      <w:r>
-        <w:rPr>
-          <w:rStyle w:val="Strong"/>
+      <w:r>
+        <w:rPr>
+          <w:rStyle w:val="a3"/>
           <w:rFonts w:cs="Calibri"/>
           <w:color w:val="000000"/>
         </w:rPr>
@@ -23,18 +21,18 @@
       </w:r>
       <w:r>
         <w:rPr>
-          <w:rStyle w:val="Strong"/>
+          <w:rStyle w:val="a3"/>
           <w:rFonts w:cs="Calibri"/>
           <w:b w:val="0"/>
           <w:color w:val="000000"/>
         </w:rPr>
-        <w:t>Edomites</w:t>
+        <w:t>Едоміти</w:t>
       </w:r>
     </w:p>
     <w:p>
       <w:pPr>
         <w:rPr>
-          <w:rStyle w:val="Strong"/>
+          <w:rStyle w:val="a3"/>
           <w:rFonts w:cs="Calibri"/>
           <w:b w:val="0"/>
           <w:color w:val="000000"/>
@@ -42,7 +40,7 @@
       </w:pPr>
       <w:r>
         <w:rPr>
-          <w:rStyle w:val="Strong"/>
+          <w:rStyle w:val="a3"/>
           <w:rFonts w:cs="Calibri"/>
           <w:color w:val="000000"/>
         </w:rPr>
@@ -53,13 +51,13 @@
           <w:rFonts w:cs="Calibri"/>
           <w:color w:val="000000"/>
         </w:rPr>
-        <w:t>Who were the Edomites? What was the origin of the Edomites? Where did the Edomites live in relation to Israel?</w:t>
+        <w:t>Хто такі едоміти? Яке було їхнє походження? Де жили едоміти відносно Ізраїлю?</w:t>
       </w:r>
     </w:p>
     <w:p>
       <w:pPr>
         <w:rPr>
-          <w:rStyle w:val="Strong"/>
+          <w:rStyle w:val="a3"/>
           <w:rFonts w:cs="Calibri"/>
           <w:color w:val="000000"/>
         </w:rPr>
@@ -79,21 +77,7 @@
           <w:bCs/>
           <w:color w:val="000000"/>
         </w:rPr>
-        <w:t>Question: "Who were the Edomites?"</w:t>
-      </w:r>
-      <w:r>
-        <w:rPr>
-          <w:rFonts w:cs="Calibri"/>
-          <w:color w:val="000000"/>
-        </w:rPr>
-        <w:br/>
-      </w:r>
-      <w:r>
-        <w:rPr>
-          <w:rFonts w:cs="Calibri"/>
-          <w:color w:val="000000"/>
-        </w:rPr>
-        <w:br/>
+        <w:t>Question: "</w:t>
       </w:r>
       <w:r>
         <w:rPr>
@@ -102,6 +86,38 @@
           <w:bCs/>
           <w:color w:val="000000"/>
         </w:rPr>
+        <w:t>Ким були едоміти</w:t>
+      </w:r>
+      <w:r>
+        <w:rPr>
+          <w:rFonts w:cs="Calibri"/>
+          <w:b/>
+          <w:bCs/>
+          <w:color w:val="000000"/>
+        </w:rPr>
+        <w:t>?"</w:t>
+      </w:r>
+      <w:r>
+        <w:rPr>
+          <w:rFonts w:cs="Calibri"/>
+          <w:color w:val="000000"/>
+        </w:rPr>
+        <w:br/>
+      </w:r>
+      <w:r>
+        <w:rPr>
+          <w:rFonts w:cs="Calibri"/>
+          <w:color w:val="000000"/>
+        </w:rPr>
+        <w:br/>
+      </w:r>
+      <w:r>
+        <w:rPr>
+          <w:rFonts w:cs="Calibri"/>
+          <w:b/>
+          <w:bCs/>
+          <w:color w:val="000000"/>
+        </w:rPr>
         <w:t>Answer:</w:t>
       </w:r>
       <w:r>
@@ -109,7 +125,14 @@
           <w:rFonts w:cs="Calibri"/>
           <w:color w:val="000000"/>
         </w:rPr>
-        <w:t> The Edomites were the descendants of Esau, the firstborn son of Isaac and the twin brother of Jacob. In the womb, Esau and Jacob struggled together, and God told their mother, Rebekah, that they would become two nations, with the older one serving the younger (Genesis 25:23). As an adult, Esau rashly sold his inheritance to Jacob for a bowl of red soup (Genesis 25:30-34), and he hated his brother afterward. Esau became the father of the Edomites and Jacob became the father of the Israelites, and the two nations continued to struggle through most of their history. In the Bible, “Seir” (Joshua 24:4), “Bozrah” (Isaiah 63:1) and “Sela” (2 Kings 14:7) are references to Edom’s land and capital. Sela is better known today as Petra.</w:t>
+        <w:t> </w:t>
+      </w:r>
+      <w:r>
+        <w:rPr>
+          <w:rFonts w:cs="Calibri"/>
+          <w:color w:val="000000"/>
+        </w:rPr>
+        <w:t>Едоміти були нащадками Ісава, первістка Ісаака та брата-близнюка Якова. В утробі матері Ісав і Яків боролися разом, і Бог сказав їхній матері Ревеці, що вони стануть двома народами, де старший буде служити молодшому (Буття 25:23). Вже дорослим Ісав необачно продав свою спадщину Якову за миску червоного супу (Буття 25:30-34), і після цього він зненавидів свого брата. Ісав став батьком едомітів, а Яків - ізраїльтян, і ці два народи продовжували боротися протягом більшої частини своєї історії. У Біблії "Сеїр" (Ісус Навин 24:4), "Боцра" (Ісая 63:1) і "Села" (2 Царів 14:7) є посиланнями на землю і столицю Едому. Сьогодні Села більш відома як Петра.</w:t>
       </w:r>
       <w:r>
         <w:rPr>
@@ -124,23 +147,13 @@
           <w:color w:val="000000"/>
         </w:rPr>
         <w:br/>
-        <w:t xml:space="preserve">The name “Edom” comes from a Semitic word meaning “red,” and the land south of the Dead Sea was given that name because of the red sandstone so prominent in the topography. Esau, because of the soup for which he traded his birthright, became known as Edom, and later moved his family into the hill country of the same name. Genesis 36 recounts the early history of the Edomites, stating that they had kings reigning over them long before Israel had a king (Genesis 36:31). The religion of the Edomites was </w:t>
-      </w:r>
-      <w:proofErr w:type="gramStart"/>
-      <w:r>
-        <w:rPr>
-          <w:rFonts w:cs="Calibri"/>
-          <w:color w:val="000000"/>
-        </w:rPr>
-        <w:t>similar to</w:t>
-      </w:r>
-      <w:proofErr w:type="gramEnd"/>
-      <w:r>
-        <w:rPr>
-          <w:rFonts w:cs="Calibri"/>
-          <w:color w:val="000000"/>
-        </w:rPr>
-        <w:t xml:space="preserve"> that of other pagan societies who worshiped fertility gods. Esau's descendants eventually dominated the southern lands and made their living by agriculture and trade. One of the ancient trade routes, the King's Highway (Numbers 20:17) passed through Edom, and when the Israelites requested permission to use the route on their exodus from Egypt, they were rejected by force.</w:t>
+      </w:r>
+      <w:r>
+        <w:rPr>
+          <w:rFonts w:cs="Calibri"/>
+          <w:color w:val="000000"/>
+        </w:rPr>
+        <w:t>Назва "Едом" походить від семітського слова, що означає "червоний", і земля на південь від Мертвого моря отримала таку назву через червоний пісковик, який так помітно виділявся на місцевості. Ісав, через юшку, на яку він обміняв своє первородство, став відомим як Едом, а згодом переселив свою сім'ю в однойменну гірську країну. Буття 36 переповідає ранню історію едомітів, стверджуючи, що у них були царі, які правили задовго до того, як в Ізраїлі з'явився цар (Буття 36:31). Релігія едомітів була схожа на релігію інших язичницьких суспільств, які поклонялися богам родючості. Нащадки Ісава з часом домінували на південних землях і заробляли собі на життя сільським господарством і торгівлею. Через Едом проходив один зі стародавніх торгових шляхів, Царський шлях (Числа 20:17), і коли ізраїльтяни попросили дозволу скористатися цим шляхом під час виходу з Єгипту, вони отримали збройну відмову.</w:t>
       </w:r>
       <w:r>
         <w:rPr>
@@ -155,7 +168,13 @@
           <w:color w:val="000000"/>
         </w:rPr>
         <w:br/>
-        <w:t>Because they were close relatives, the Israelites were forbidden to hate the Edomites (Deuteronomy 23:7). However, the Edomites regularly attacked Israel, and many wars were fought as a result. King Saul fought against the Edomites, and King David subjugated them, establishing military garrisons in Edom. With control over Edomite territory, Israel had access to the port of Ezion-Geber on the Red Sea, from which King Solomon sent out many expeditions. After the reign of Solomon, the Edomites revolted and had some freedom until they were subdued by the Assyrians under Tiglath-pileser.</w:t>
+      </w:r>
+      <w:r>
+        <w:rPr>
+          <w:rFonts w:cs="Calibri"/>
+          <w:color w:val="000000"/>
+        </w:rPr>
+        <w:t>Оскільки вони були близькими родичами, ізраїльтянам було заборонено ненавидіти едомітів (Повторення Закону 23:7). Однак едоміти регулярно нападали на Ізраїль, і в результаті відбулося багато воєн. Цар Саул воював проти едомітів, а цар Давид підкорив їх, встановивши в Едомі військові гарнізони. З контролем над едомською територією Ізраїль отримав доступ до порту Езіон-Гебер на Червоному морі, звідки цар Соломон відправляв численні експедиції. Після правління Соломона едоміти повстали і мали деяку свободу, поки не були підкорені ассирійцями під проводом Тіглата-Пілесера.</w:t>
       </w:r>
       <w:r>
         <w:rPr>
@@ -170,23 +189,13 @@
           <w:color w:val="000000"/>
         </w:rPr>
         <w:br/>
-        <w:t xml:space="preserve">During the Maccabean wars, the Edomites were subjugated by the Jews and forced to convert to Judaism. Through it all, the Edomites maintained much of their old hatred for the Jews. When Greek became the common language, the Edomites were called Idumaeans. With the rise of the Roman Empire, an Idumaean whose father had converted to Judaism was named king of Judea. That Idumaean is known in history as King Herod the Great, the tyrant who ordered a massacre in Bethlehem </w:t>
-      </w:r>
-      <w:proofErr w:type="gramStart"/>
-      <w:r>
-        <w:rPr>
-          <w:rFonts w:cs="Calibri"/>
-          <w:color w:val="000000"/>
-        </w:rPr>
-        <w:t>in an attempt to</w:t>
-      </w:r>
-      <w:proofErr w:type="gramEnd"/>
-      <w:r>
-        <w:rPr>
-          <w:rFonts w:cs="Calibri"/>
-          <w:color w:val="000000"/>
-        </w:rPr>
-        <w:t xml:space="preserve"> kill the Christ child (Matthew 2:16-18).</w:t>
+      </w:r>
+      <w:r>
+        <w:rPr>
+          <w:rFonts w:cs="Calibri"/>
+          <w:color w:val="000000"/>
+        </w:rPr>
+        <w:t>Під час Маккавейських воєн едоміти були підкорені євреями і змушені були прийняти юдаїзм. Попри все це, едоміти зберегли значну частину своєї давньої ненависті до євреїв. Коли грецька мова стала загальновживаною, едомітів стали називати ідумеями. З піднесенням Римської імперії, ідумеянин, чий батько прийняв юдаїзм, був названий царем Юдеї. Цей ідумеянин відомий в історії як цар Ірод Великий, тиран, який наказав влаштувати різанину у Вифлеємі, намагаючись вбити немовля Христа (Матвія 2:16-18).</w:t>
       </w:r>
       <w:r>
         <w:rPr>
@@ -201,7 +210,20 @@
           <w:color w:val="000000"/>
         </w:rPr>
         <w:br/>
-        <w:t xml:space="preserve">After Herod's death, the Idumaean people slowly disappeared from history. God had foretold the destruction of the Edomites in Ezekiel 35, saying, “As you rejoiced over the inheritance of the house of Israel, because it was desolate, so I will deal with you; you shall be desolate, Mount Seir, and all Edom, </w:t>
+      </w:r>
+      <w:r>
+        <w:rPr>
+          <w:rFonts w:cs="Calibri"/>
+          <w:color w:val="000000"/>
+        </w:rPr>
+        <w:t>Після смерті Ірода ідумеї повільно зникли з історії. Бог передбачив знищення едомітів у 35-му розділі книги пророка Єзекіїля: "</w:t>
+      </w:r>
+      <w:r>
+        <w:rPr>
+          <w:rFonts w:cs="Calibri"/>
+          <w:color w:val="000000"/>
+        </w:rPr>
+        <w:t xml:space="preserve">Як радієш ти зо спадку Ізраїлевого дому через те, що опустошіло </w:t>
       </w:r>
       <w:r>
         <w:rPr>
@@ -209,22 +231,14 @@
           <w:color w:val="000000"/>
         </w:rPr>
         <w:lastRenderedPageBreak/>
-        <w:t>all of it. Then they will know that I am the L</w:t>
-      </w:r>
-      <w:r>
-        <w:rPr>
-          <w:rFonts w:cs="Calibri"/>
-          <w:smallCaps/>
-          <w:color w:val="000000"/>
-        </w:rPr>
-        <w:t>ord</w:t>
-      </w:r>
-      <w:r>
-        <w:rPr>
-          <w:rFonts w:cs="Calibri"/>
-          <w:color w:val="000000"/>
-        </w:rPr>
-        <w:t>” (Ezekiel 35:15). Despite Edom’s constant efforts to rule over the Jews, God's prophecy to Rebekah was fulfilled: the older child served the younger, and Israel proved stronger than Edom.</w:t>
+        <w:t>воно, так зроблю Я й тобі. Спустошенням станеш, горо Сеїре, та ввесь Едом, увесь він, і пізнають вони, що Я Господь!</w:t>
+      </w:r>
+      <w:r>
+        <w:rPr>
+          <w:rFonts w:cs="Calibri"/>
+          <w:color w:val="000000"/>
+        </w:rPr>
+        <w:t>" (Єзекіїля 35:15). Незважаючи на постійні спроби Едома панувати над євреями, Боже пророцтво, дане Ревекці, збулося: старша дитина служила молодшій, а Ізраїль виявився сильнішим за Едом.</w:t>
       </w:r>
     </w:p>
     <w:p>
@@ -282,7 +296,22 @@
           <w:rFonts w:cs="Calibri"/>
           <w:color w:val="000000"/>
         </w:rPr>
-        <w:t>"&gt;English&lt;/a&gt;&lt;br&gt;&lt;br&gt;</w:t>
+        <w:t>"&gt;</w:t>
+      </w:r>
+      <w:r>
+        <w:rPr>
+          <w:rFonts w:cs="Calibri"/>
+          <w:color w:val="000000"/>
+          <w:lang w:val="uk-UA"/>
+        </w:rPr>
+        <w:t>Англійською</w:t>
+      </w:r>
+      <w:r>
+        <w:rPr>
+          <w:rFonts w:cs="Calibri"/>
+          <w:color w:val="000000"/>
+        </w:rPr>
+        <w:t>&lt;/a&gt;&lt;br&gt;&lt;br&gt;</w:t>
       </w:r>
     </w:p>
     <w:sectPr>
@@ -296,7 +325,7 @@
 </file>
 
 <file path=word/numbering.xml><?xml version="1.0" encoding="utf-8"?>
-<w:numbering xmlns:wpc="http://schemas.microsoft.com/office/word/2010/wordprocessingCanvas" xmlns:cx="http://schemas.microsoft.com/office/drawing/2014/chartex" xmlns:cx1="http://schemas.microsoft.com/office/drawing/2015/9/8/chartex" xmlns:cx2="http://schemas.microsoft.com/office/drawing/2015/10/21/chartex" xmlns:cx3="http://schemas.microsoft.com/office/drawing/2016/5/9/chartex" xmlns:cx4="http://schemas.microsoft.com/office/drawing/2016/5/10/chartex" xmlns:cx5="http://schemas.microsoft.com/office/drawing/2016/5/11/chartex" xmlns:cx6="http://schemas.microsoft.com/office/drawing/2016/5/12/chartex" xmlns:cx7="http://schemas.microsoft.com/office/drawing/2016/5/13/chartex" xmlns:cx8="http://schemas.microsoft.com/office/drawing/2016/5/14/chartex" xmlns:mc="http://schemas.openxmlformats.org/markup-compatibility/2006" xmlns:aink="http://schemas.microsoft.com/office/drawing/2016/ink" xmlns:am3d="http://schemas.microsoft.com/office/drawing/2017/model3d" xmlns:o="urn:schemas-microsoft-com:office:office" xmlns:r="http://schemas.openxmlformats.org/officeDocument/2006/relationships" xmlns:m="http://schemas.openxmlformats.org/officeDocument/2006/math" xmlns:v="urn:schemas-microsoft-com:vml" xmlns:wp14="http://schemas.microsoft.com/office/word/2010/wordprocessingDrawing" xmlns:wp="http://schemas.openxmlformats.org/drawingml/2006/wordprocessingDrawing" xmlns:w10="urn:schemas-microsoft-com:office:word" xmlns:w="http://schemas.openxmlformats.org/wordprocessingml/2006/main" xmlns:w14="http://schemas.microsoft.com/office/word/2010/wordml" xmlns:w15="http://schemas.microsoft.com/office/word/2012/wordml" xmlns:w16cid="http://schemas.microsoft.com/office/word/2016/wordml/cid" xmlns:w16se="http://schemas.microsoft.com/office/word/2015/wordml/symex" xmlns:wpg="http://schemas.microsoft.com/office/word/2010/wordprocessingGroup" xmlns:wpi="http://schemas.microsoft.com/office/word/2010/wordprocessingInk" xmlns:wne="http://schemas.microsoft.com/office/word/2006/wordml" xmlns:wps="http://schemas.microsoft.com/office/word/2010/wordprocessingShape" mc:Ignorable="w14 w15 w16se w16cid wp14">
+<w:numbering xmlns:wpc="http://schemas.microsoft.com/office/word/2010/wordprocessingCanvas" xmlns:cx="http://schemas.microsoft.com/office/drawing/2014/chartex" xmlns:cx1="http://schemas.microsoft.com/office/drawing/2015/9/8/chartex" xmlns:cx2="http://schemas.microsoft.com/office/drawing/2015/10/21/chartex" xmlns:cx3="http://schemas.microsoft.com/office/drawing/2016/5/9/chartex" xmlns:cx4="http://schemas.microsoft.com/office/drawing/2016/5/10/chartex" xmlns:cx5="http://schemas.microsoft.com/office/drawing/2016/5/11/chartex" xmlns:cx6="http://schemas.microsoft.com/office/drawing/2016/5/12/chartex" xmlns:cx7="http://schemas.microsoft.com/office/drawing/2016/5/13/chartex" xmlns:cx8="http://schemas.microsoft.com/office/drawing/2016/5/14/chartex" xmlns:mc="http://schemas.openxmlformats.org/markup-compatibility/2006" xmlns:aink="http://schemas.microsoft.com/office/drawing/2016/ink" xmlns:am3d="http://schemas.microsoft.com/office/drawing/2017/model3d" xmlns:o="urn:schemas-microsoft-com:office:office" xmlns:oel="http://schemas.microsoft.com/office/2019/extlst" xmlns:r="http://schemas.openxmlformats.org/officeDocument/2006/relationships" xmlns:m="http://schemas.openxmlformats.org/officeDocument/2006/math" xmlns:v="urn:schemas-microsoft-com:vml" xmlns:wp14="http://schemas.microsoft.com/office/word/2010/wordprocessingDrawing" xmlns:wp="http://schemas.openxmlformats.org/drawingml/2006/wordprocessingDrawing" xmlns:w10="urn:schemas-microsoft-com:office:word" xmlns:w="http://schemas.openxmlformats.org/wordprocessingml/2006/main" xmlns:w14="http://schemas.microsoft.com/office/word/2010/wordml" xmlns:w15="http://schemas.microsoft.com/office/word/2012/wordml" xmlns:w16cex="http://schemas.microsoft.com/office/word/2018/wordml/cex" xmlns:w16cid="http://schemas.microsoft.com/office/word/2016/wordml/cid" xmlns:w16="http://schemas.microsoft.com/office/word/2018/wordml" xmlns:w16du="http://schemas.microsoft.com/office/word/2023/wordml/word16du" xmlns:w16sdtdh="http://schemas.microsoft.com/office/word/2020/wordml/sdtdatahash" xmlns:w16se="http://schemas.microsoft.com/office/word/2015/wordml/symex" xmlns:wpg="http://schemas.microsoft.com/office/word/2010/wordprocessingGroup" xmlns:wpi="http://schemas.microsoft.com/office/word/2010/wordprocessingInk" xmlns:wne="http://schemas.microsoft.com/office/word/2006/wordml" xmlns:wps="http://schemas.microsoft.com/office/word/2010/wordprocessingShape" mc:Ignorable="w14 w15 w16se w16cid w16 w16cex w16sdtdh w16du wp14">
   <w:abstractNum w:abstractNumId="0" w15:restartNumberingAfterBreak="0">
     <w:nsid w:val="FFFFFF1D"/>
     <w:multiLevelType w:val="multilevel"/>
@@ -437,24 +466,24 @@
       </w:rPr>
     </w:lvl>
   </w:abstractNum>
-  <w:num w:numId="1">
+  <w:num w:numId="1" w16cid:durableId="1878161810">
     <w:abstractNumId w:val="0"/>
   </w:num>
 </w:numbering>
 </file>
 
 <file path=word/styles.xml><?xml version="1.0" encoding="utf-8"?>
-<w:styles xmlns:mc="http://schemas.openxmlformats.org/markup-compatibility/2006" xmlns:r="http://schemas.openxmlformats.org/officeDocument/2006/relationships" xmlns:w="http://schemas.openxmlformats.org/wordprocessingml/2006/main" xmlns:w14="http://schemas.microsoft.com/office/word/2010/wordml" xmlns:w15="http://schemas.microsoft.com/office/word/2012/wordml" xmlns:w16cid="http://schemas.microsoft.com/office/word/2016/wordml/cid" xmlns:w16se="http://schemas.microsoft.com/office/word/2015/wordml/symex" mc:Ignorable="w14 w15 w16se w16cid">
+<w:styles xmlns:mc="http://schemas.openxmlformats.org/markup-compatibility/2006" xmlns:r="http://schemas.openxmlformats.org/officeDocument/2006/relationships" xmlns:w="http://schemas.openxmlformats.org/wordprocessingml/2006/main" xmlns:w14="http://schemas.microsoft.com/office/word/2010/wordml" xmlns:w15="http://schemas.microsoft.com/office/word/2012/wordml" xmlns:w16cex="http://schemas.microsoft.com/office/word/2018/wordml/cex" xmlns:w16cid="http://schemas.microsoft.com/office/word/2016/wordml/cid" xmlns:w16="http://schemas.microsoft.com/office/word/2018/wordml" xmlns:w16du="http://schemas.microsoft.com/office/word/2023/wordml/word16du" xmlns:w16sdtdh="http://schemas.microsoft.com/office/word/2020/wordml/sdtdatahash" xmlns:w16se="http://schemas.microsoft.com/office/word/2015/wordml/symex" mc:Ignorable="w14 w15 w16se w16cid w16 w16cex w16sdtdh w16du">
   <w:docDefaults>
     <w:rPrDefault>
       <w:rPr>
         <w:rFonts w:ascii="Calibri" w:eastAsia="Calibri" w:hAnsi="Calibri" w:cs="Times New Roman"/>
-        <w:lang w:val="en-US" w:eastAsia="en-US" w:bidi="ar-SA"/>
+        <w:lang w:val="uk-UA" w:eastAsia="uk-UA" w:bidi="ar-SA"/>
       </w:rPr>
     </w:rPrDefault>
     <w:pPrDefault/>
   </w:docDefaults>
-  <w:latentStyles w:defLockedState="0" w:defUIPriority="99" w:defSemiHidden="0" w:defUnhideWhenUsed="0" w:defQFormat="0" w:count="375">
+  <w:latentStyles w:defLockedState="0" w:defUIPriority="99" w:defSemiHidden="0" w:defUnhideWhenUsed="0" w:defQFormat="0" w:count="376">
     <w:lsdException w:name="Normal" w:uiPriority="0" w:qFormat="1"/>
     <w:lsdException w:name="heading 1" w:uiPriority="9" w:qFormat="1"/>
     <w:lsdException w:name="heading 2" w:semiHidden="1" w:uiPriority="9" w:unhideWhenUsed="1" w:qFormat="1"/>
@@ -830,8 +859,9 @@
     <w:lsdException w:name="Smart Hyperlink" w:semiHidden="1" w:unhideWhenUsed="1"/>
     <w:lsdException w:name="Hashtag" w:semiHidden="1" w:unhideWhenUsed="1"/>
     <w:lsdException w:name="Unresolved Mention" w:semiHidden="1" w:unhideWhenUsed="1"/>
+    <w:lsdException w:name="Smart Link" w:semiHidden="1" w:unhideWhenUsed="1"/>
   </w:latentStyles>
-  <w:style w:type="paragraph" w:default="1" w:styleId="Normal">
+  <w:style w:type="paragraph" w:default="1" w:styleId="a">
     <w:name w:val="Normal"/>
     <w:qFormat/>
     <w:rsid w:val="0072302E"/>
@@ -841,15 +871,16 @@
     <w:rPr>
       <w:sz w:val="22"/>
       <w:szCs w:val="22"/>
+      <w:lang w:val="en-US" w:eastAsia="en-US"/>
     </w:rPr>
   </w:style>
-  <w:style w:type="character" w:default="1" w:styleId="DefaultParagraphFont">
+  <w:style w:type="character" w:default="1" w:styleId="a0">
     <w:name w:val="Default Paragraph Font"/>
     <w:uiPriority w:val="1"/>
     <w:semiHidden/>
     <w:unhideWhenUsed/>
   </w:style>
-  <w:style w:type="table" w:default="1" w:styleId="TableNormal">
+  <w:style w:type="table" w:default="1" w:styleId="a1">
     <w:name w:val="Normal Table"/>
     <w:uiPriority w:val="99"/>
     <w:semiHidden/>
@@ -864,13 +895,13 @@
       </w:tblCellMar>
     </w:tblPr>
   </w:style>
-  <w:style w:type="numbering" w:default="1" w:styleId="NoList">
+  <w:style w:type="numbering" w:default="1" w:styleId="a2">
     <w:name w:val="No List"/>
     <w:uiPriority w:val="99"/>
     <w:semiHidden/>
     <w:unhideWhenUsed/>
   </w:style>
-  <w:style w:type="character" w:styleId="Strong">
+  <w:style w:type="character" w:styleId="a3">
     <w:name w:val="Strong"/>
     <w:uiPriority w:val="22"/>
     <w:qFormat/>
@@ -888,9 +919,10 @@
     <w:rPr>
       <w:sz w:val="22"/>
       <w:szCs w:val="22"/>
+      <w:lang w:val="en-US" w:eastAsia="en-US"/>
     </w:rPr>
   </w:style>
-  <w:style w:type="character" w:styleId="Hyperlink">
+  <w:style w:type="character" w:styleId="a4">
     <w:name w:val="Hyperlink"/>
     <w:uiPriority w:val="99"/>
     <w:unhideWhenUsed/>
@@ -909,15 +941,15 @@
   </w:style>
   <w:style w:type="character" w:customStyle="1" w:styleId="apple-style-span">
     <w:name w:val="apple-style-span"/>
-    <w:basedOn w:val="DefaultParagraphFont"/>
+    <w:basedOn w:val="a0"/>
     <w:rsid w:val="00933597"/>
   </w:style>
   <w:style w:type="character" w:customStyle="1" w:styleId="apple-converted-space">
     <w:name w:val="apple-converted-space"/>
-    <w:basedOn w:val="DefaultParagraphFont"/>
+    <w:basedOn w:val="a0"/>
     <w:rsid w:val="00933597"/>
   </w:style>
-  <w:style w:type="character" w:styleId="CommentReference">
+  <w:style w:type="character" w:styleId="a5">
     <w:name w:val="annotation reference"/>
     <w:uiPriority w:val="99"/>
     <w:semiHidden/>
@@ -928,10 +960,10 @@
       <w:szCs w:val="16"/>
     </w:rPr>
   </w:style>
-  <w:style w:type="paragraph" w:styleId="CommentText">
+  <w:style w:type="paragraph" w:styleId="a6">
     <w:name w:val="annotation text"/>
-    <w:basedOn w:val="Normal"/>
-    <w:link w:val="CommentTextChar"/>
+    <w:basedOn w:val="a"/>
+    <w:link w:val="a7"/>
     <w:uiPriority w:val="99"/>
     <w:semiHidden/>
     <w:unhideWhenUsed/>
@@ -941,19 +973,19 @@
       <w:szCs w:val="20"/>
     </w:rPr>
   </w:style>
-  <w:style w:type="character" w:customStyle="1" w:styleId="CommentTextChar">
-    <w:name w:val="Comment Text Char"/>
-    <w:basedOn w:val="DefaultParagraphFont"/>
-    <w:link w:val="CommentText"/>
+  <w:style w:type="character" w:customStyle="1" w:styleId="a7">
+    <w:name w:val="Текст примітки Знак"/>
+    <w:basedOn w:val="a0"/>
+    <w:link w:val="a6"/>
     <w:uiPriority w:val="99"/>
     <w:semiHidden/>
     <w:rsid w:val="00A55D36"/>
   </w:style>
-  <w:style w:type="paragraph" w:styleId="CommentSubject">
+  <w:style w:type="paragraph" w:styleId="a8">
     <w:name w:val="annotation subject"/>
-    <w:basedOn w:val="CommentText"/>
-    <w:next w:val="CommentText"/>
-    <w:link w:val="CommentSubjectChar"/>
+    <w:basedOn w:val="a6"/>
+    <w:next w:val="a6"/>
+    <w:link w:val="a9"/>
     <w:uiPriority w:val="99"/>
     <w:semiHidden/>
     <w:unhideWhenUsed/>
@@ -963,9 +995,9 @@
       <w:bCs/>
     </w:rPr>
   </w:style>
-  <w:style w:type="character" w:customStyle="1" w:styleId="CommentSubjectChar">
-    <w:name w:val="Comment Subject Char"/>
-    <w:link w:val="CommentSubject"/>
+  <w:style w:type="character" w:customStyle="1" w:styleId="a9">
+    <w:name w:val="Тема примітки Знак"/>
+    <w:link w:val="a8"/>
     <w:uiPriority w:val="99"/>
     <w:semiHidden/>
     <w:rsid w:val="00A55D36"/>
@@ -974,10 +1006,10 @@
       <w:bCs/>
     </w:rPr>
   </w:style>
-  <w:style w:type="paragraph" w:styleId="BalloonText">
+  <w:style w:type="paragraph" w:styleId="aa">
     <w:name w:val="Balloon Text"/>
-    <w:basedOn w:val="Normal"/>
-    <w:link w:val="BalloonTextChar"/>
+    <w:basedOn w:val="a"/>
+    <w:link w:val="ab"/>
     <w:uiPriority w:val="99"/>
     <w:semiHidden/>
     <w:unhideWhenUsed/>
@@ -991,9 +1023,9 @@
       <w:szCs w:val="16"/>
     </w:rPr>
   </w:style>
-  <w:style w:type="character" w:customStyle="1" w:styleId="BalloonTextChar">
-    <w:name w:val="Balloon Text Char"/>
-    <w:link w:val="BalloonText"/>
+  <w:style w:type="character" w:customStyle="1" w:styleId="ab">
+    <w:name w:val="Текст у виносці Знак"/>
+    <w:link w:val="aa"/>
     <w:uiPriority w:val="99"/>
     <w:semiHidden/>
     <w:rsid w:val="00A55D36"/>
@@ -1003,7 +1035,7 @@
       <w:szCs w:val="16"/>
     </w:rPr>
   </w:style>
-  <w:style w:type="character" w:styleId="Emphasis">
+  <w:style w:type="character" w:styleId="ac">
     <w:name w:val="Emphasis"/>
     <w:uiPriority w:val="20"/>
     <w:qFormat/>

</xml_diff>